<commit_message>
Update diario e Gantt
</commit_message>
<xml_diff>
--- a/4_Diari/Diario_Moro_Lukas.docx
+++ b/4_Diari/Diario_Moro_Lukas.docx
@@ -12,7 +12,7 @@
           <w:szCs w:val="72"/>
         </w:rPr>
       </w:pPr>
-      <w:bookmarkStart w:id="0" w:name="_Toc207977960"/>
+      <w:bookmarkStart w:id="0" w:name="_Toc211607303"/>
       <w:r>
         <w:rPr>
           <w:rFonts w:ascii="Arial" w:hAnsi="Arial" w:cs="Arial"/>
@@ -81,10 +81,11 @@
           <w:r>
             <w:fldChar w:fldCharType="separate"/>
           </w:r>
-          <w:hyperlink w:anchor="_Toc207977960" w:history="1">
+          <w:hyperlink w:anchor="_Toc211607303" w:history="1">
             <w:r>
               <w:rPr>
                 <w:rStyle w:val="Collegamentoipertestuale"/>
+                <w:rFonts w:ascii="Arial" w:hAnsi="Arial" w:cs="Arial"/>
                 <w:noProof/>
               </w:rPr>
               <w:t>SOMMARIO</w:t>
@@ -108,7 +109,7 @@
                 <w:noProof/>
                 <w:webHidden/>
               </w:rPr>
-              <w:instrText xml:space="preserve"> PAGEREF _Toc207977960 \h </w:instrText>
+              <w:instrText xml:space="preserve"> PAGEREF _Toc211607303 \h </w:instrText>
             </w:r>
             <w:r>
               <w:rPr>
@@ -155,7 +156,7 @@
               <w14:ligatures w14:val="standardContextual"/>
             </w:rPr>
           </w:pPr>
-          <w:hyperlink w:anchor="_Toc207977961" w:history="1">
+          <w:hyperlink w:anchor="_Toc211607304" w:history="1">
             <w:r>
               <w:rPr>
                 <w:rStyle w:val="Collegamentoipertestuale"/>
@@ -183,7 +184,7 @@
                 <w:noProof/>
                 <w:webHidden/>
               </w:rPr>
-              <w:instrText xml:space="preserve"> PAGEREF _Toc207977961 \h </w:instrText>
+              <w:instrText xml:space="preserve"> PAGEREF _Toc211607304 \h </w:instrText>
             </w:r>
             <w:r>
               <w:rPr>
@@ -204,6 +205,306 @@
                 <w:webHidden/>
               </w:rPr>
               <w:t>2</w:t>
+            </w:r>
+            <w:r>
+              <w:rPr>
+                <w:noProof/>
+                <w:webHidden/>
+              </w:rPr>
+              <w:fldChar w:fldCharType="end"/>
+            </w:r>
+          </w:hyperlink>
+        </w:p>
+        <w:p>
+          <w:pPr>
+            <w:pStyle w:val="Sommario1"/>
+            <w:tabs>
+              <w:tab w:val="right" w:leader="dot" w:pos="9628"/>
+            </w:tabs>
+            <w:rPr>
+              <w:rFonts w:eastAsiaTheme="minorEastAsia"/>
+              <w:noProof/>
+              <w:kern w:val="2"/>
+              <w:sz w:val="24"/>
+              <w:szCs w:val="24"/>
+              <w:lang w:eastAsia="it-CH"/>
+              <w14:ligatures w14:val="standardContextual"/>
+            </w:rPr>
+          </w:pPr>
+          <w:hyperlink w:anchor="_Toc211607305" w:history="1">
+            <w:r>
+              <w:rPr>
+                <w:rStyle w:val="Collegamentoipertestuale"/>
+                <w:rFonts w:ascii="Arial" w:hAnsi="Arial" w:cs="Arial"/>
+                <w:noProof/>
+              </w:rPr>
+              <w:t>Diario di lavoro 12.09.2025</w:t>
+            </w:r>
+            <w:r>
+              <w:rPr>
+                <w:noProof/>
+                <w:webHidden/>
+              </w:rPr>
+              <w:tab/>
+            </w:r>
+            <w:r>
+              <w:rPr>
+                <w:noProof/>
+                <w:webHidden/>
+              </w:rPr>
+              <w:fldChar w:fldCharType="begin"/>
+            </w:r>
+            <w:r>
+              <w:rPr>
+                <w:noProof/>
+                <w:webHidden/>
+              </w:rPr>
+              <w:instrText xml:space="preserve"> PAGEREF _Toc211607305 \h </w:instrText>
+            </w:r>
+            <w:r>
+              <w:rPr>
+                <w:noProof/>
+                <w:webHidden/>
+              </w:rPr>
+            </w:r>
+            <w:r>
+              <w:rPr>
+                <w:noProof/>
+                <w:webHidden/>
+              </w:rPr>
+              <w:fldChar w:fldCharType="separate"/>
+            </w:r>
+            <w:r>
+              <w:rPr>
+                <w:noProof/>
+                <w:webHidden/>
+              </w:rPr>
+              <w:t>3</w:t>
+            </w:r>
+            <w:r>
+              <w:rPr>
+                <w:noProof/>
+                <w:webHidden/>
+              </w:rPr>
+              <w:fldChar w:fldCharType="end"/>
+            </w:r>
+          </w:hyperlink>
+        </w:p>
+        <w:p>
+          <w:pPr>
+            <w:pStyle w:val="Sommario1"/>
+            <w:tabs>
+              <w:tab w:val="right" w:leader="dot" w:pos="9628"/>
+            </w:tabs>
+            <w:rPr>
+              <w:rFonts w:eastAsiaTheme="minorEastAsia"/>
+              <w:noProof/>
+              <w:kern w:val="2"/>
+              <w:sz w:val="24"/>
+              <w:szCs w:val="24"/>
+              <w:lang w:eastAsia="it-CH"/>
+              <w14:ligatures w14:val="standardContextual"/>
+            </w:rPr>
+          </w:pPr>
+          <w:hyperlink w:anchor="_Toc211607306" w:history="1">
+            <w:r>
+              <w:rPr>
+                <w:rStyle w:val="Collegamentoipertestuale"/>
+                <w:rFonts w:ascii="Arial" w:hAnsi="Arial" w:cs="Arial"/>
+                <w:noProof/>
+              </w:rPr>
+              <w:t>Diario di lavoro 26.09.2025</w:t>
+            </w:r>
+            <w:r>
+              <w:rPr>
+                <w:noProof/>
+                <w:webHidden/>
+              </w:rPr>
+              <w:tab/>
+            </w:r>
+            <w:r>
+              <w:rPr>
+                <w:noProof/>
+                <w:webHidden/>
+              </w:rPr>
+              <w:fldChar w:fldCharType="begin"/>
+            </w:r>
+            <w:r>
+              <w:rPr>
+                <w:noProof/>
+                <w:webHidden/>
+              </w:rPr>
+              <w:instrText xml:space="preserve"> PAGEREF _Toc211607306 \h </w:instrText>
+            </w:r>
+            <w:r>
+              <w:rPr>
+                <w:noProof/>
+                <w:webHidden/>
+              </w:rPr>
+            </w:r>
+            <w:r>
+              <w:rPr>
+                <w:noProof/>
+                <w:webHidden/>
+              </w:rPr>
+              <w:fldChar w:fldCharType="separate"/>
+            </w:r>
+            <w:r>
+              <w:rPr>
+                <w:noProof/>
+                <w:webHidden/>
+              </w:rPr>
+              <w:t>4</w:t>
+            </w:r>
+            <w:r>
+              <w:rPr>
+                <w:noProof/>
+                <w:webHidden/>
+              </w:rPr>
+              <w:fldChar w:fldCharType="end"/>
+            </w:r>
+          </w:hyperlink>
+        </w:p>
+        <w:p>
+          <w:pPr>
+            <w:pStyle w:val="Sommario1"/>
+            <w:tabs>
+              <w:tab w:val="right" w:leader="dot" w:pos="9628"/>
+            </w:tabs>
+            <w:rPr>
+              <w:rFonts w:eastAsiaTheme="minorEastAsia"/>
+              <w:noProof/>
+              <w:kern w:val="2"/>
+              <w:sz w:val="24"/>
+              <w:szCs w:val="24"/>
+              <w:lang w:eastAsia="it-CH"/>
+              <w14:ligatures w14:val="standardContextual"/>
+            </w:rPr>
+          </w:pPr>
+          <w:hyperlink w:anchor="_Toc211607307" w:history="1">
+            <w:r>
+              <w:rPr>
+                <w:rStyle w:val="Collegamentoipertestuale"/>
+                <w:rFonts w:ascii="Arial" w:hAnsi="Arial" w:cs="Arial"/>
+                <w:noProof/>
+              </w:rPr>
+              <w:t>Diario di lavoro 03.10.2025</w:t>
+            </w:r>
+            <w:r>
+              <w:rPr>
+                <w:noProof/>
+                <w:webHidden/>
+              </w:rPr>
+              <w:tab/>
+            </w:r>
+            <w:r>
+              <w:rPr>
+                <w:noProof/>
+                <w:webHidden/>
+              </w:rPr>
+              <w:fldChar w:fldCharType="begin"/>
+            </w:r>
+            <w:r>
+              <w:rPr>
+                <w:noProof/>
+                <w:webHidden/>
+              </w:rPr>
+              <w:instrText xml:space="preserve"> PAGEREF _Toc211607307 \h </w:instrText>
+            </w:r>
+            <w:r>
+              <w:rPr>
+                <w:noProof/>
+                <w:webHidden/>
+              </w:rPr>
+            </w:r>
+            <w:r>
+              <w:rPr>
+                <w:noProof/>
+                <w:webHidden/>
+              </w:rPr>
+              <w:fldChar w:fldCharType="separate"/>
+            </w:r>
+            <w:r>
+              <w:rPr>
+                <w:noProof/>
+                <w:webHidden/>
+              </w:rPr>
+              <w:t>5</w:t>
+            </w:r>
+            <w:r>
+              <w:rPr>
+                <w:noProof/>
+                <w:webHidden/>
+              </w:rPr>
+              <w:fldChar w:fldCharType="end"/>
+            </w:r>
+          </w:hyperlink>
+        </w:p>
+        <w:p>
+          <w:pPr>
+            <w:pStyle w:val="Sommario1"/>
+            <w:tabs>
+              <w:tab w:val="right" w:leader="dot" w:pos="9628"/>
+            </w:tabs>
+            <w:rPr>
+              <w:rFonts w:eastAsiaTheme="minorEastAsia"/>
+              <w:noProof/>
+              <w:kern w:val="2"/>
+              <w:sz w:val="24"/>
+              <w:szCs w:val="24"/>
+              <w:lang w:eastAsia="it-CH"/>
+              <w14:ligatures w14:val="standardContextual"/>
+            </w:rPr>
+          </w:pPr>
+          <w:hyperlink w:anchor="_Toc211607308" w:history="1">
+            <w:r>
+              <w:rPr>
+                <w:rStyle w:val="Collegamentoipertestuale"/>
+                <w:rFonts w:ascii="Arial" w:hAnsi="Arial" w:cs="Arial"/>
+                <w:noProof/>
+              </w:rPr>
+              <w:t>Diario di lavoro 10.10.2025</w:t>
+            </w:r>
+            <w:r>
+              <w:rPr>
+                <w:noProof/>
+                <w:webHidden/>
+              </w:rPr>
+              <w:tab/>
+            </w:r>
+            <w:r>
+              <w:rPr>
+                <w:noProof/>
+                <w:webHidden/>
+              </w:rPr>
+              <w:fldChar w:fldCharType="begin"/>
+            </w:r>
+            <w:r>
+              <w:rPr>
+                <w:noProof/>
+                <w:webHidden/>
+              </w:rPr>
+              <w:instrText xml:space="preserve"> PAGEREF _Toc211607308 \h </w:instrText>
+            </w:r>
+            <w:r>
+              <w:rPr>
+                <w:noProof/>
+                <w:webHidden/>
+              </w:rPr>
+            </w:r>
+            <w:r>
+              <w:rPr>
+                <w:noProof/>
+                <w:webHidden/>
+              </w:rPr>
+              <w:fldChar w:fldCharType="separate"/>
+            </w:r>
+            <w:r>
+              <w:rPr>
+                <w:noProof/>
+                <w:webHidden/>
+              </w:rPr>
+              <w:t>6</w:t>
             </w:r>
             <w:r>
               <w:rPr>
@@ -242,7 +543,7 @@
           <w:szCs w:val="44"/>
         </w:rPr>
       </w:pPr>
-      <w:bookmarkStart w:id="1" w:name="_Toc207977961"/>
+      <w:bookmarkStart w:id="1" w:name="_Toc211607304"/>
       <w:r>
         <w:rPr>
           <w:rFonts w:ascii="Arial" w:hAnsi="Arial" w:cs="Arial"/>
@@ -651,6 +952,7 @@
           <w:szCs w:val="44"/>
         </w:rPr>
       </w:pPr>
+      <w:bookmarkStart w:id="5" w:name="_Toc211607305"/>
       <w:r>
         <w:rPr>
           <w:rFonts w:ascii="Arial" w:hAnsi="Arial" w:cs="Arial"/>
@@ -676,6 +978,7 @@
         </w:rPr>
         <w:t>.09.2025</w:t>
       </w:r>
+      <w:bookmarkEnd w:id="5"/>
     </w:p>
     <w:tbl>
       <w:tblPr>
@@ -1137,6 +1440,7 @@
           <w:szCs w:val="44"/>
         </w:rPr>
       </w:pPr>
+      <w:bookmarkStart w:id="6" w:name="_Toc211607306"/>
       <w:r>
         <w:rPr>
           <w:rFonts w:ascii="Arial" w:hAnsi="Arial" w:cs="Arial"/>
@@ -1146,6 +1450,7 @@
         <w:lastRenderedPageBreak/>
         <w:t>Diario di lavoro 26.09.2025</w:t>
       </w:r>
+      <w:bookmarkEnd w:id="6"/>
     </w:p>
     <w:tbl>
       <w:tblPr>
@@ -1607,6 +1912,7 @@
           <w:szCs w:val="44"/>
         </w:rPr>
       </w:pPr>
+      <w:bookmarkStart w:id="7" w:name="_Toc211607307"/>
       <w:r>
         <w:rPr>
           <w:rFonts w:ascii="Arial" w:hAnsi="Arial" w:cs="Arial"/>
@@ -1638,7 +1944,1168 @@
           <w:sz w:val="44"/>
           <w:szCs w:val="44"/>
         </w:rPr>
-        <w:t>20</w:t>
+        <w:t>1</w:t>
+      </w:r>
+      <w:r>
+        <w:rPr>
+          <w:rFonts w:ascii="Arial" w:hAnsi="Arial" w:cs="Arial"/>
+          <w:sz w:val="44"/>
+          <w:szCs w:val="44"/>
+        </w:rPr>
+        <w:t>0</w:t>
+      </w:r>
+      <w:r>
+        <w:rPr>
+          <w:rFonts w:ascii="Arial" w:hAnsi="Arial" w:cs="Arial"/>
+          <w:sz w:val="44"/>
+          <w:szCs w:val="44"/>
+        </w:rPr>
+        <w:t>.2025</w:t>
+      </w:r>
+      <w:bookmarkEnd w:id="7"/>
+    </w:p>
+    <w:tbl>
+      <w:tblPr>
+        <w:tblStyle w:val="Grigliatabella"/>
+        <w:tblW w:w="9634" w:type="dxa"/>
+        <w:tblLook w:val="04A0" w:firstRow="1" w:lastRow="0" w:firstColumn="1" w:lastColumn="0" w:noHBand="0" w:noVBand="1"/>
+      </w:tblPr>
+      <w:tblGrid>
+        <w:gridCol w:w="4803"/>
+        <w:gridCol w:w="4831"/>
+      </w:tblGrid>
+      <w:tr>
+        <w:trPr>
+          <w:trHeight w:hRule="exact" w:val="397"/>
+        </w:trPr>
+        <w:tc>
+          <w:tcPr>
+            <w:tcW w:w="4803" w:type="dxa"/>
+            <w:tcBorders>
+              <w:top w:val="single" w:sz="4" w:space="0" w:color="auto"/>
+              <w:left w:val="single" w:sz="4" w:space="0" w:color="auto"/>
+              <w:bottom w:val="single" w:sz="4" w:space="0" w:color="auto"/>
+              <w:right w:val="single" w:sz="4" w:space="0" w:color="auto"/>
+            </w:tcBorders>
+            <w:vAlign w:val="center"/>
+            <w:hideMark/>
+          </w:tcPr>
+          <w:p>
+            <w:pPr>
+              <w:spacing w:after="200" w:line="276" w:lineRule="auto"/>
+              <w:rPr>
+                <w:rFonts w:ascii="Arial" w:hAnsi="Arial" w:cs="Arial"/>
+              </w:rPr>
+            </w:pPr>
+            <w:r>
+              <w:rPr>
+                <w:rFonts w:ascii="Arial" w:hAnsi="Arial" w:cs="Arial"/>
+              </w:rPr>
+              <w:t>Luogo</w:t>
+            </w:r>
+          </w:p>
+        </w:tc>
+        <w:tc>
+          <w:tcPr>
+            <w:tcW w:w="4831" w:type="dxa"/>
+            <w:tcBorders>
+              <w:top w:val="single" w:sz="4" w:space="0" w:color="auto"/>
+              <w:left w:val="single" w:sz="4" w:space="0" w:color="auto"/>
+              <w:bottom w:val="single" w:sz="4" w:space="0" w:color="auto"/>
+              <w:right w:val="single" w:sz="4" w:space="0" w:color="auto"/>
+            </w:tcBorders>
+            <w:vAlign w:val="center"/>
+            <w:hideMark/>
+          </w:tcPr>
+          <w:p>
+            <w:pPr>
+              <w:spacing w:after="200" w:line="276" w:lineRule="auto"/>
+              <w:rPr>
+                <w:rFonts w:ascii="Arial" w:hAnsi="Arial" w:cs="Arial"/>
+              </w:rPr>
+            </w:pPr>
+            <w:r>
+              <w:rPr>
+                <w:rFonts w:ascii="Arial" w:hAnsi="Arial" w:cs="Arial"/>
+              </w:rPr>
+              <w:t>Canobbio</w:t>
+            </w:r>
+          </w:p>
+        </w:tc>
+      </w:tr>
+      <w:tr>
+        <w:trPr>
+          <w:trHeight w:hRule="exact" w:val="397"/>
+        </w:trPr>
+        <w:tc>
+          <w:tcPr>
+            <w:tcW w:w="4803" w:type="dxa"/>
+            <w:tcBorders>
+              <w:top w:val="single" w:sz="4" w:space="0" w:color="auto"/>
+              <w:left w:val="single" w:sz="4" w:space="0" w:color="auto"/>
+              <w:bottom w:val="single" w:sz="4" w:space="0" w:color="auto"/>
+              <w:right w:val="single" w:sz="4" w:space="0" w:color="auto"/>
+            </w:tcBorders>
+            <w:vAlign w:val="center"/>
+            <w:hideMark/>
+          </w:tcPr>
+          <w:p>
+            <w:pPr>
+              <w:spacing w:after="200" w:line="276" w:lineRule="auto"/>
+              <w:rPr>
+                <w:rFonts w:ascii="Arial" w:hAnsi="Arial" w:cs="Arial"/>
+              </w:rPr>
+            </w:pPr>
+            <w:r>
+              <w:rPr>
+                <w:rFonts w:ascii="Arial" w:hAnsi="Arial" w:cs="Arial"/>
+              </w:rPr>
+              <w:t>Data</w:t>
+            </w:r>
+          </w:p>
+        </w:tc>
+        <w:tc>
+          <w:tcPr>
+            <w:tcW w:w="4831" w:type="dxa"/>
+            <w:tcBorders>
+              <w:top w:val="single" w:sz="4" w:space="0" w:color="auto"/>
+              <w:left w:val="single" w:sz="4" w:space="0" w:color="auto"/>
+              <w:bottom w:val="single" w:sz="4" w:space="0" w:color="auto"/>
+              <w:right w:val="single" w:sz="4" w:space="0" w:color="auto"/>
+            </w:tcBorders>
+            <w:vAlign w:val="center"/>
+            <w:hideMark/>
+          </w:tcPr>
+          <w:p>
+            <w:pPr>
+              <w:spacing w:after="200" w:line="276" w:lineRule="auto"/>
+              <w:rPr>
+                <w:rFonts w:ascii="Arial" w:hAnsi="Arial" w:cs="Arial"/>
+              </w:rPr>
+            </w:pPr>
+            <w:r>
+              <w:rPr>
+                <w:rFonts w:ascii="Arial" w:hAnsi="Arial" w:cs="Arial"/>
+              </w:rPr>
+              <w:t>03</w:t>
+            </w:r>
+            <w:r>
+              <w:rPr>
+                <w:rFonts w:ascii="Arial" w:hAnsi="Arial" w:cs="Arial"/>
+              </w:rPr>
+              <w:t>.</w:t>
+            </w:r>
+            <w:r>
+              <w:rPr>
+                <w:rFonts w:ascii="Arial" w:hAnsi="Arial" w:cs="Arial"/>
+              </w:rPr>
+              <w:t>10</w:t>
+            </w:r>
+            <w:r>
+              <w:rPr>
+                <w:rFonts w:ascii="Arial" w:hAnsi="Arial" w:cs="Arial"/>
+              </w:rPr>
+              <w:t>.2025</w:t>
+            </w:r>
+          </w:p>
+        </w:tc>
+      </w:tr>
+    </w:tbl>
+    <w:p>
+      <w:pPr>
+        <w:rPr>
+          <w:rFonts w:ascii="Arial" w:hAnsi="Arial" w:cs="Arial"/>
+        </w:rPr>
+      </w:pPr>
+    </w:p>
+    <w:tbl>
+      <w:tblPr>
+        <w:tblStyle w:val="Grigliatabella"/>
+        <w:tblW w:w="0" w:type="auto"/>
+        <w:tblLook w:val="04A0" w:firstRow="1" w:lastRow="0" w:firstColumn="1" w:lastColumn="0" w:noHBand="0" w:noVBand="1"/>
+      </w:tblPr>
+      <w:tblGrid>
+        <w:gridCol w:w="9628"/>
+      </w:tblGrid>
+      <w:tr>
+        <w:tc>
+          <w:tcPr>
+            <w:tcW w:w="9854" w:type="dxa"/>
+            <w:tcBorders>
+              <w:top w:val="single" w:sz="4" w:space="0" w:color="auto"/>
+              <w:left w:val="single" w:sz="4" w:space="0" w:color="auto"/>
+              <w:bottom w:val="single" w:sz="4" w:space="0" w:color="auto"/>
+              <w:right w:val="single" w:sz="4" w:space="0" w:color="auto"/>
+            </w:tcBorders>
+            <w:shd w:val="clear" w:color="auto" w:fill="D9D9D9" w:themeFill="background1" w:themeFillShade="D9"/>
+            <w:hideMark/>
+          </w:tcPr>
+          <w:p>
+            <w:pPr>
+              <w:spacing w:after="200" w:line="276" w:lineRule="auto"/>
+              <w:rPr>
+                <w:rFonts w:ascii="Arial" w:hAnsi="Arial" w:cs="Arial"/>
+              </w:rPr>
+            </w:pPr>
+            <w:r>
+              <w:rPr>
+                <w:rFonts w:ascii="Arial" w:hAnsi="Arial" w:cs="Arial"/>
+              </w:rPr>
+              <w:t>Lavori svolti</w:t>
+            </w:r>
+          </w:p>
+        </w:tc>
+      </w:tr>
+      <w:tr>
+        <w:tc>
+          <w:tcPr>
+            <w:tcW w:w="9854" w:type="dxa"/>
+            <w:tcBorders>
+              <w:top w:val="single" w:sz="4" w:space="0" w:color="auto"/>
+              <w:left w:val="single" w:sz="4" w:space="0" w:color="auto"/>
+              <w:bottom w:val="single" w:sz="4" w:space="0" w:color="auto"/>
+              <w:right w:val="single" w:sz="4" w:space="0" w:color="auto"/>
+            </w:tcBorders>
+            <w:hideMark/>
+          </w:tcPr>
+          <w:p>
+            <w:pPr>
+              <w:spacing w:after="200" w:line="276" w:lineRule="auto"/>
+              <w:rPr>
+                <w:rFonts w:ascii="Arial" w:hAnsi="Arial" w:cs="Arial"/>
+              </w:rPr>
+            </w:pPr>
+            <w:r>
+              <w:rPr>
+                <w:rFonts w:ascii="Arial" w:hAnsi="Arial" w:cs="Arial"/>
+              </w:rPr>
+              <w:t>8:20 – 11:35  Ho completato il diagramma di flusso, continuato la documentazione e fatto lo schema ER del DB.</w:t>
+            </w:r>
+          </w:p>
+        </w:tc>
+      </w:tr>
+      <w:tr>
+        <w:tc>
+          <w:tcPr>
+            <w:tcW w:w="9854" w:type="dxa"/>
+            <w:tcBorders>
+              <w:top w:val="single" w:sz="4" w:space="0" w:color="auto"/>
+              <w:left w:val="single" w:sz="4" w:space="0" w:color="auto"/>
+              <w:bottom w:val="single" w:sz="4" w:space="0" w:color="auto"/>
+              <w:right w:val="single" w:sz="4" w:space="0" w:color="auto"/>
+            </w:tcBorders>
+          </w:tcPr>
+          <w:p>
+            <w:pPr>
+              <w:rPr>
+                <w:rFonts w:ascii="Arial" w:hAnsi="Arial" w:cs="Arial"/>
+              </w:rPr>
+            </w:pPr>
+            <w:r>
+              <w:rPr>
+                <w:rFonts w:ascii="Arial" w:hAnsi="Arial" w:cs="Arial"/>
+              </w:rPr>
+              <w:t>12:30 – 15:45 Creato lo schema logico e iniziato a fare ricerca su come creare la base del progetto.</w:t>
+            </w:r>
+          </w:p>
+        </w:tc>
+      </w:tr>
+    </w:tbl>
+    <w:p>
+      <w:pPr>
+        <w:rPr>
+          <w:rFonts w:ascii="Arial" w:hAnsi="Arial" w:cs="Arial"/>
+        </w:rPr>
+      </w:pPr>
+    </w:p>
+    <w:tbl>
+      <w:tblPr>
+        <w:tblStyle w:val="Grigliatabella"/>
+        <w:tblW w:w="0" w:type="auto"/>
+        <w:tblLook w:val="04A0" w:firstRow="1" w:lastRow="0" w:firstColumn="1" w:lastColumn="0" w:noHBand="0" w:noVBand="1"/>
+      </w:tblPr>
+      <w:tblGrid>
+        <w:gridCol w:w="9628"/>
+      </w:tblGrid>
+      <w:tr>
+        <w:tc>
+          <w:tcPr>
+            <w:tcW w:w="9854" w:type="dxa"/>
+            <w:tcBorders>
+              <w:top w:val="single" w:sz="4" w:space="0" w:color="auto"/>
+              <w:left w:val="single" w:sz="4" w:space="0" w:color="auto"/>
+              <w:bottom w:val="single" w:sz="4" w:space="0" w:color="auto"/>
+              <w:right w:val="single" w:sz="4" w:space="0" w:color="auto"/>
+            </w:tcBorders>
+            <w:shd w:val="clear" w:color="auto" w:fill="D9D9D9" w:themeFill="background1" w:themeFillShade="D9"/>
+            <w:hideMark/>
+          </w:tcPr>
+          <w:p>
+            <w:pPr>
+              <w:spacing w:after="200" w:line="276" w:lineRule="auto"/>
+              <w:rPr>
+                <w:rFonts w:ascii="Arial" w:hAnsi="Arial" w:cs="Arial"/>
+              </w:rPr>
+            </w:pPr>
+            <w:r>
+              <w:rPr>
+                <w:rFonts w:ascii="Arial" w:hAnsi="Arial" w:cs="Arial"/>
+              </w:rPr>
+              <w:t>Problemi riscontrati e soluzioni adottate</w:t>
+            </w:r>
+          </w:p>
+        </w:tc>
+      </w:tr>
+      <w:tr>
+        <w:tc>
+          <w:tcPr>
+            <w:tcW w:w="9854" w:type="dxa"/>
+            <w:tcBorders>
+              <w:top w:val="single" w:sz="4" w:space="0" w:color="auto"/>
+              <w:left w:val="single" w:sz="4" w:space="0" w:color="auto"/>
+              <w:bottom w:val="single" w:sz="4" w:space="0" w:color="auto"/>
+              <w:right w:val="single" w:sz="4" w:space="0" w:color="auto"/>
+            </w:tcBorders>
+            <w:hideMark/>
+          </w:tcPr>
+          <w:p>
+            <w:pPr>
+              <w:spacing w:after="200" w:line="276" w:lineRule="auto"/>
+              <w:rPr>
+                <w:rFonts w:ascii="Arial" w:hAnsi="Arial" w:cs="Arial"/>
+              </w:rPr>
+            </w:pPr>
+            <w:r>
+              <w:rPr>
+                <w:rFonts w:ascii="Arial" w:hAnsi="Arial" w:cs="Arial"/>
+              </w:rPr>
+              <w:t>Nessun problema riscontrato</w:t>
+            </w:r>
+          </w:p>
+        </w:tc>
+      </w:tr>
+    </w:tbl>
+    <w:p>
+      <w:pPr>
+        <w:rPr>
+          <w:rFonts w:ascii="Arial" w:hAnsi="Arial" w:cs="Arial"/>
+        </w:rPr>
+      </w:pPr>
+    </w:p>
+    <w:tbl>
+      <w:tblPr>
+        <w:tblStyle w:val="Grigliatabella"/>
+        <w:tblW w:w="0" w:type="auto"/>
+        <w:tblLook w:val="04A0" w:firstRow="1" w:lastRow="0" w:firstColumn="1" w:lastColumn="0" w:noHBand="0" w:noVBand="1"/>
+      </w:tblPr>
+      <w:tblGrid>
+        <w:gridCol w:w="9628"/>
+      </w:tblGrid>
+      <w:tr>
+        <w:tc>
+          <w:tcPr>
+            <w:tcW w:w="9854" w:type="dxa"/>
+            <w:tcBorders>
+              <w:top w:val="single" w:sz="4" w:space="0" w:color="auto"/>
+              <w:left w:val="single" w:sz="4" w:space="0" w:color="auto"/>
+              <w:bottom w:val="single" w:sz="4" w:space="0" w:color="auto"/>
+              <w:right w:val="single" w:sz="4" w:space="0" w:color="auto"/>
+            </w:tcBorders>
+            <w:shd w:val="clear" w:color="auto" w:fill="D9D9D9" w:themeFill="background1" w:themeFillShade="D9"/>
+            <w:hideMark/>
+          </w:tcPr>
+          <w:p>
+            <w:pPr>
+              <w:spacing w:after="200" w:line="276" w:lineRule="auto"/>
+              <w:rPr>
+                <w:rFonts w:ascii="Arial" w:hAnsi="Arial" w:cs="Arial"/>
+              </w:rPr>
+            </w:pPr>
+            <w:r>
+              <w:rPr>
+                <w:rFonts w:ascii="Arial" w:hAnsi="Arial" w:cs="Arial"/>
+              </w:rPr>
+              <w:t>Punto della situazione rispetto alla pianificazione</w:t>
+            </w:r>
+          </w:p>
+        </w:tc>
+      </w:tr>
+      <w:tr>
+        <w:tc>
+          <w:tcPr>
+            <w:tcW w:w="9854" w:type="dxa"/>
+            <w:tcBorders>
+              <w:top w:val="single" w:sz="4" w:space="0" w:color="auto"/>
+              <w:left w:val="single" w:sz="4" w:space="0" w:color="auto"/>
+              <w:bottom w:val="single" w:sz="4" w:space="0" w:color="auto"/>
+              <w:right w:val="single" w:sz="4" w:space="0" w:color="auto"/>
+            </w:tcBorders>
+            <w:hideMark/>
+          </w:tcPr>
+          <w:p>
+            <w:pPr>
+              <w:spacing w:after="200" w:line="276" w:lineRule="auto"/>
+              <w:rPr>
+                <w:rFonts w:ascii="Arial" w:hAnsi="Arial" w:cs="Arial"/>
+              </w:rPr>
+            </w:pPr>
+            <w:r>
+              <w:rPr>
+                <w:rFonts w:ascii="Arial" w:hAnsi="Arial" w:cs="Arial"/>
+              </w:rPr>
+              <w:t>Leggermente indietro (2 ore) rispetto alla pianificazione</w:t>
+            </w:r>
+          </w:p>
+        </w:tc>
+      </w:tr>
+    </w:tbl>
+    <w:p>
+      <w:pPr>
+        <w:rPr>
+          <w:rFonts w:ascii="Arial" w:hAnsi="Arial" w:cs="Arial"/>
+        </w:rPr>
+      </w:pPr>
+    </w:p>
+    <w:tbl>
+      <w:tblPr>
+        <w:tblStyle w:val="Grigliatabella"/>
+        <w:tblW w:w="0" w:type="auto"/>
+        <w:tblLook w:val="04A0" w:firstRow="1" w:lastRow="0" w:firstColumn="1" w:lastColumn="0" w:noHBand="0" w:noVBand="1"/>
+      </w:tblPr>
+      <w:tblGrid>
+        <w:gridCol w:w="9628"/>
+      </w:tblGrid>
+      <w:tr>
+        <w:tc>
+          <w:tcPr>
+            <w:tcW w:w="9854" w:type="dxa"/>
+            <w:tcBorders>
+              <w:top w:val="single" w:sz="4" w:space="0" w:color="auto"/>
+              <w:left w:val="single" w:sz="4" w:space="0" w:color="auto"/>
+              <w:bottom w:val="single" w:sz="4" w:space="0" w:color="auto"/>
+              <w:right w:val="single" w:sz="4" w:space="0" w:color="auto"/>
+            </w:tcBorders>
+            <w:shd w:val="clear" w:color="auto" w:fill="D9D9D9" w:themeFill="background1" w:themeFillShade="D9"/>
+            <w:hideMark/>
+          </w:tcPr>
+          <w:p>
+            <w:pPr>
+              <w:spacing w:after="200" w:line="276" w:lineRule="auto"/>
+              <w:rPr>
+                <w:rFonts w:ascii="Arial" w:hAnsi="Arial" w:cs="Arial"/>
+              </w:rPr>
+            </w:pPr>
+            <w:r>
+              <w:rPr>
+                <w:rFonts w:ascii="Arial" w:hAnsi="Arial" w:cs="Arial"/>
+              </w:rPr>
+              <w:t>Programma di massima per la prossima giornata di lavoro</w:t>
+            </w:r>
+          </w:p>
+        </w:tc>
+      </w:tr>
+      <w:tr>
+        <w:tc>
+          <w:tcPr>
+            <w:tcW w:w="9854" w:type="dxa"/>
+            <w:tcBorders>
+              <w:top w:val="single" w:sz="4" w:space="0" w:color="auto"/>
+              <w:left w:val="single" w:sz="4" w:space="0" w:color="auto"/>
+              <w:bottom w:val="single" w:sz="4" w:space="0" w:color="auto"/>
+              <w:right w:val="single" w:sz="4" w:space="0" w:color="auto"/>
+            </w:tcBorders>
+            <w:hideMark/>
+          </w:tcPr>
+          <w:p>
+            <w:pPr>
+              <w:spacing w:after="200" w:line="276" w:lineRule="auto"/>
+              <w:rPr>
+                <w:rFonts w:ascii="Arial" w:hAnsi="Arial" w:cs="Arial"/>
+              </w:rPr>
+            </w:pPr>
+            <w:r>
+              <w:rPr>
+                <w:rFonts w:ascii="Arial" w:hAnsi="Arial" w:cs="Arial"/>
+              </w:rPr>
+              <w:t>Continuare a fare ricerca e iniziare a sviluppare l’applicazione</w:t>
+            </w:r>
+          </w:p>
+        </w:tc>
+      </w:tr>
+    </w:tbl>
+    <w:p>
+      <w:pPr>
+        <w:rPr>
+          <w:rFonts w:ascii="Arial" w:hAnsi="Arial" w:cs="Arial"/>
+        </w:rPr>
+      </w:pPr>
+    </w:p>
+    <w:p>
+      <w:pPr>
+        <w:rPr>
+          <w:rFonts w:ascii="Arial" w:hAnsi="Arial" w:cs="Arial"/>
+        </w:rPr>
+      </w:pPr>
+      <w:r>
+        <w:rPr>
+          <w:rFonts w:ascii="Arial" w:hAnsi="Arial" w:cs="Arial"/>
+        </w:rPr>
+        <w:br w:type="page"/>
+      </w:r>
+    </w:p>
+    <w:p>
+      <w:pPr>
+        <w:pStyle w:val="Titolo1"/>
+        <w:rPr>
+          <w:rFonts w:ascii="Arial" w:hAnsi="Arial" w:cs="Arial"/>
+          <w:sz w:val="44"/>
+          <w:szCs w:val="44"/>
+        </w:rPr>
+      </w:pPr>
+      <w:bookmarkStart w:id="8" w:name="_Toc211607308"/>
+      <w:r>
+        <w:rPr>
+          <w:rFonts w:ascii="Arial" w:hAnsi="Arial" w:cs="Arial"/>
+          <w:sz w:val="44"/>
+          <w:szCs w:val="44"/>
+        </w:rPr>
+        <w:lastRenderedPageBreak/>
+        <w:t xml:space="preserve">Diario di lavoro </w:t>
+      </w:r>
+      <w:r>
+        <w:rPr>
+          <w:rFonts w:ascii="Arial" w:hAnsi="Arial" w:cs="Arial"/>
+          <w:sz w:val="44"/>
+          <w:szCs w:val="44"/>
+        </w:rPr>
+        <w:t>10</w:t>
+      </w:r>
+      <w:r>
+        <w:rPr>
+          <w:rFonts w:ascii="Arial" w:hAnsi="Arial" w:cs="Arial"/>
+          <w:sz w:val="44"/>
+          <w:szCs w:val="44"/>
+        </w:rPr>
+        <w:t>.</w:t>
+      </w:r>
+      <w:r>
+        <w:rPr>
+          <w:rFonts w:ascii="Arial" w:hAnsi="Arial" w:cs="Arial"/>
+          <w:sz w:val="44"/>
+          <w:szCs w:val="44"/>
+        </w:rPr>
+        <w:t>10</w:t>
+      </w:r>
+      <w:r>
+        <w:rPr>
+          <w:rFonts w:ascii="Arial" w:hAnsi="Arial" w:cs="Arial"/>
+          <w:sz w:val="44"/>
+          <w:szCs w:val="44"/>
+        </w:rPr>
+        <w:t>.2025</w:t>
+      </w:r>
+      <w:bookmarkEnd w:id="8"/>
+    </w:p>
+    <w:tbl>
+      <w:tblPr>
+        <w:tblStyle w:val="Grigliatabella"/>
+        <w:tblW w:w="9634" w:type="dxa"/>
+        <w:tblLook w:val="04A0" w:firstRow="1" w:lastRow="0" w:firstColumn="1" w:lastColumn="0" w:noHBand="0" w:noVBand="1"/>
+      </w:tblPr>
+      <w:tblGrid>
+        <w:gridCol w:w="4803"/>
+        <w:gridCol w:w="4831"/>
+      </w:tblGrid>
+      <w:tr>
+        <w:trPr>
+          <w:trHeight w:hRule="exact" w:val="397"/>
+        </w:trPr>
+        <w:tc>
+          <w:tcPr>
+            <w:tcW w:w="4803" w:type="dxa"/>
+            <w:tcBorders>
+              <w:top w:val="single" w:sz="4" w:space="0" w:color="auto"/>
+              <w:left w:val="single" w:sz="4" w:space="0" w:color="auto"/>
+              <w:bottom w:val="single" w:sz="4" w:space="0" w:color="auto"/>
+              <w:right w:val="single" w:sz="4" w:space="0" w:color="auto"/>
+            </w:tcBorders>
+            <w:vAlign w:val="center"/>
+            <w:hideMark/>
+          </w:tcPr>
+          <w:p>
+            <w:pPr>
+              <w:spacing w:after="200" w:line="276" w:lineRule="auto"/>
+              <w:rPr>
+                <w:rFonts w:ascii="Arial" w:hAnsi="Arial" w:cs="Arial"/>
+              </w:rPr>
+            </w:pPr>
+            <w:r>
+              <w:rPr>
+                <w:rFonts w:ascii="Arial" w:hAnsi="Arial" w:cs="Arial"/>
+              </w:rPr>
+              <w:t>Luogo</w:t>
+            </w:r>
+          </w:p>
+        </w:tc>
+        <w:tc>
+          <w:tcPr>
+            <w:tcW w:w="4831" w:type="dxa"/>
+            <w:tcBorders>
+              <w:top w:val="single" w:sz="4" w:space="0" w:color="auto"/>
+              <w:left w:val="single" w:sz="4" w:space="0" w:color="auto"/>
+              <w:bottom w:val="single" w:sz="4" w:space="0" w:color="auto"/>
+              <w:right w:val="single" w:sz="4" w:space="0" w:color="auto"/>
+            </w:tcBorders>
+            <w:vAlign w:val="center"/>
+            <w:hideMark/>
+          </w:tcPr>
+          <w:p>
+            <w:pPr>
+              <w:spacing w:after="200" w:line="276" w:lineRule="auto"/>
+              <w:rPr>
+                <w:rFonts w:ascii="Arial" w:hAnsi="Arial" w:cs="Arial"/>
+              </w:rPr>
+            </w:pPr>
+            <w:r>
+              <w:rPr>
+                <w:rFonts w:ascii="Arial" w:hAnsi="Arial" w:cs="Arial"/>
+              </w:rPr>
+              <w:t>Canobbio</w:t>
+            </w:r>
+          </w:p>
+        </w:tc>
+      </w:tr>
+      <w:tr>
+        <w:trPr>
+          <w:trHeight w:hRule="exact" w:val="397"/>
+        </w:trPr>
+        <w:tc>
+          <w:tcPr>
+            <w:tcW w:w="4803" w:type="dxa"/>
+            <w:tcBorders>
+              <w:top w:val="single" w:sz="4" w:space="0" w:color="auto"/>
+              <w:left w:val="single" w:sz="4" w:space="0" w:color="auto"/>
+              <w:bottom w:val="single" w:sz="4" w:space="0" w:color="auto"/>
+              <w:right w:val="single" w:sz="4" w:space="0" w:color="auto"/>
+            </w:tcBorders>
+            <w:vAlign w:val="center"/>
+            <w:hideMark/>
+          </w:tcPr>
+          <w:p>
+            <w:pPr>
+              <w:spacing w:after="200" w:line="276" w:lineRule="auto"/>
+              <w:rPr>
+                <w:rFonts w:ascii="Arial" w:hAnsi="Arial" w:cs="Arial"/>
+              </w:rPr>
+            </w:pPr>
+            <w:r>
+              <w:rPr>
+                <w:rFonts w:ascii="Arial" w:hAnsi="Arial" w:cs="Arial"/>
+              </w:rPr>
+              <w:t>Data</w:t>
+            </w:r>
+          </w:p>
+        </w:tc>
+        <w:tc>
+          <w:tcPr>
+            <w:tcW w:w="4831" w:type="dxa"/>
+            <w:tcBorders>
+              <w:top w:val="single" w:sz="4" w:space="0" w:color="auto"/>
+              <w:left w:val="single" w:sz="4" w:space="0" w:color="auto"/>
+              <w:bottom w:val="single" w:sz="4" w:space="0" w:color="auto"/>
+              <w:right w:val="single" w:sz="4" w:space="0" w:color="auto"/>
+            </w:tcBorders>
+            <w:vAlign w:val="center"/>
+            <w:hideMark/>
+          </w:tcPr>
+          <w:p>
+            <w:pPr>
+              <w:spacing w:after="200" w:line="276" w:lineRule="auto"/>
+              <w:rPr>
+                <w:rFonts w:ascii="Arial" w:hAnsi="Arial" w:cs="Arial"/>
+              </w:rPr>
+            </w:pPr>
+            <w:r>
+              <w:rPr>
+                <w:rFonts w:ascii="Arial" w:hAnsi="Arial" w:cs="Arial"/>
+              </w:rPr>
+              <w:t>10</w:t>
+            </w:r>
+            <w:r>
+              <w:rPr>
+                <w:rFonts w:ascii="Arial" w:hAnsi="Arial" w:cs="Arial"/>
+              </w:rPr>
+              <w:t>.</w:t>
+            </w:r>
+            <w:r>
+              <w:rPr>
+                <w:rFonts w:ascii="Arial" w:hAnsi="Arial" w:cs="Arial"/>
+              </w:rPr>
+              <w:t>10</w:t>
+            </w:r>
+            <w:r>
+              <w:rPr>
+                <w:rFonts w:ascii="Arial" w:hAnsi="Arial" w:cs="Arial"/>
+              </w:rPr>
+              <w:t>.2025</w:t>
+            </w:r>
+          </w:p>
+        </w:tc>
+      </w:tr>
+    </w:tbl>
+    <w:p>
+      <w:pPr>
+        <w:rPr>
+          <w:rFonts w:ascii="Arial" w:hAnsi="Arial" w:cs="Arial"/>
+        </w:rPr>
+      </w:pPr>
+    </w:p>
+    <w:tbl>
+      <w:tblPr>
+        <w:tblStyle w:val="Grigliatabella"/>
+        <w:tblW w:w="0" w:type="auto"/>
+        <w:tblLook w:val="04A0" w:firstRow="1" w:lastRow="0" w:firstColumn="1" w:lastColumn="0" w:noHBand="0" w:noVBand="1"/>
+      </w:tblPr>
+      <w:tblGrid>
+        <w:gridCol w:w="9628"/>
+      </w:tblGrid>
+      <w:tr>
+        <w:tc>
+          <w:tcPr>
+            <w:tcW w:w="9854" w:type="dxa"/>
+            <w:tcBorders>
+              <w:top w:val="single" w:sz="4" w:space="0" w:color="auto"/>
+              <w:left w:val="single" w:sz="4" w:space="0" w:color="auto"/>
+              <w:bottom w:val="single" w:sz="4" w:space="0" w:color="auto"/>
+              <w:right w:val="single" w:sz="4" w:space="0" w:color="auto"/>
+            </w:tcBorders>
+            <w:shd w:val="clear" w:color="auto" w:fill="D9D9D9" w:themeFill="background1" w:themeFillShade="D9"/>
+            <w:hideMark/>
+          </w:tcPr>
+          <w:p>
+            <w:pPr>
+              <w:spacing w:after="200" w:line="276" w:lineRule="auto"/>
+              <w:rPr>
+                <w:rFonts w:ascii="Arial" w:hAnsi="Arial" w:cs="Arial"/>
+              </w:rPr>
+            </w:pPr>
+            <w:r>
+              <w:rPr>
+                <w:rFonts w:ascii="Arial" w:hAnsi="Arial" w:cs="Arial"/>
+              </w:rPr>
+              <w:t>Lavori svolti</w:t>
+            </w:r>
+          </w:p>
+        </w:tc>
+      </w:tr>
+      <w:tr>
+        <w:tc>
+          <w:tcPr>
+            <w:tcW w:w="9854" w:type="dxa"/>
+            <w:tcBorders>
+              <w:top w:val="single" w:sz="4" w:space="0" w:color="auto"/>
+              <w:left w:val="single" w:sz="4" w:space="0" w:color="auto"/>
+              <w:bottom w:val="single" w:sz="4" w:space="0" w:color="auto"/>
+              <w:right w:val="single" w:sz="4" w:space="0" w:color="auto"/>
+            </w:tcBorders>
+            <w:hideMark/>
+          </w:tcPr>
+          <w:p>
+            <w:pPr>
+              <w:spacing w:after="200" w:line="276" w:lineRule="auto"/>
+              <w:rPr>
+                <w:rFonts w:ascii="Arial" w:hAnsi="Arial" w:cs="Arial"/>
+              </w:rPr>
+            </w:pPr>
+            <w:r>
+              <w:rPr>
+                <w:rFonts w:ascii="Arial" w:hAnsi="Arial" w:cs="Arial"/>
+              </w:rPr>
+              <w:t>09:00 – 11:30 Ho Iniziato a creare il Database per gli utenti e tutti i file necessari come base del progetto</w:t>
+            </w:r>
+          </w:p>
+        </w:tc>
+      </w:tr>
+      <w:tr>
+        <w:tc>
+          <w:tcPr>
+            <w:tcW w:w="9854" w:type="dxa"/>
+            <w:tcBorders>
+              <w:top w:val="single" w:sz="4" w:space="0" w:color="auto"/>
+              <w:left w:val="single" w:sz="4" w:space="0" w:color="auto"/>
+              <w:bottom w:val="single" w:sz="4" w:space="0" w:color="auto"/>
+              <w:right w:val="single" w:sz="4" w:space="0" w:color="auto"/>
+            </w:tcBorders>
+          </w:tcPr>
+          <w:p>
+            <w:pPr>
+              <w:rPr>
+                <w:rFonts w:ascii="Arial" w:hAnsi="Arial" w:cs="Arial"/>
+              </w:rPr>
+            </w:pPr>
+            <w:r>
+              <w:rPr>
+                <w:rFonts w:ascii="Arial" w:hAnsi="Arial" w:cs="Arial"/>
+              </w:rPr>
+              <w:t>12:30 – 15:45 Ho finito la creazione degli utenti e mi sono documentato su come creare la registrazione e il login per gli utenti, cercando i moduli utili nella mia situazione e installando Mongo DB per provare ad inserire un utente nel database e verificare che la connessione al database funzioni</w:t>
+            </w:r>
+          </w:p>
+        </w:tc>
+      </w:tr>
+    </w:tbl>
+    <w:p>
+      <w:pPr>
+        <w:rPr>
+          <w:rFonts w:ascii="Arial" w:hAnsi="Arial" w:cs="Arial"/>
+        </w:rPr>
+      </w:pPr>
+    </w:p>
+    <w:tbl>
+      <w:tblPr>
+        <w:tblStyle w:val="Grigliatabella"/>
+        <w:tblW w:w="0" w:type="auto"/>
+        <w:tblLook w:val="04A0" w:firstRow="1" w:lastRow="0" w:firstColumn="1" w:lastColumn="0" w:noHBand="0" w:noVBand="1"/>
+      </w:tblPr>
+      <w:tblGrid>
+        <w:gridCol w:w="9628"/>
+      </w:tblGrid>
+      <w:tr>
+        <w:tc>
+          <w:tcPr>
+            <w:tcW w:w="9854" w:type="dxa"/>
+            <w:tcBorders>
+              <w:top w:val="single" w:sz="4" w:space="0" w:color="auto"/>
+              <w:left w:val="single" w:sz="4" w:space="0" w:color="auto"/>
+              <w:bottom w:val="single" w:sz="4" w:space="0" w:color="auto"/>
+              <w:right w:val="single" w:sz="4" w:space="0" w:color="auto"/>
+            </w:tcBorders>
+            <w:shd w:val="clear" w:color="auto" w:fill="D9D9D9" w:themeFill="background1" w:themeFillShade="D9"/>
+            <w:hideMark/>
+          </w:tcPr>
+          <w:p>
+            <w:pPr>
+              <w:spacing w:after="200" w:line="276" w:lineRule="auto"/>
+              <w:rPr>
+                <w:rFonts w:ascii="Arial" w:hAnsi="Arial" w:cs="Arial"/>
+              </w:rPr>
+            </w:pPr>
+            <w:r>
+              <w:rPr>
+                <w:rFonts w:ascii="Arial" w:hAnsi="Arial" w:cs="Arial"/>
+              </w:rPr>
+              <w:t>Problemi riscontrati e soluzioni adottate</w:t>
+            </w:r>
+          </w:p>
+        </w:tc>
+      </w:tr>
+      <w:tr>
+        <w:tc>
+          <w:tcPr>
+            <w:tcW w:w="9854" w:type="dxa"/>
+            <w:tcBorders>
+              <w:top w:val="single" w:sz="4" w:space="0" w:color="auto"/>
+              <w:left w:val="single" w:sz="4" w:space="0" w:color="auto"/>
+              <w:bottom w:val="single" w:sz="4" w:space="0" w:color="auto"/>
+              <w:right w:val="single" w:sz="4" w:space="0" w:color="auto"/>
+            </w:tcBorders>
+            <w:hideMark/>
+          </w:tcPr>
+          <w:p>
+            <w:pPr>
+              <w:spacing w:after="200" w:line="276" w:lineRule="auto"/>
+              <w:rPr>
+                <w:rFonts w:ascii="Arial" w:hAnsi="Arial" w:cs="Arial"/>
+              </w:rPr>
+            </w:pPr>
+            <w:r>
+              <w:rPr>
+                <w:rFonts w:ascii="Arial" w:hAnsi="Arial" w:cs="Arial"/>
+              </w:rPr>
+              <w:t>Ho riscontrato un problema durante l’installazione di MongoDB, alla fine ho risolto cambiando sistema operativo e passando dalla macchina virtuale (Linux Ubuntu) a Windows senza macchina virtuale, installando tutto il necessario</w:t>
+            </w:r>
+          </w:p>
+          <w:p>
+            <w:pPr>
+              <w:spacing w:after="200" w:line="276" w:lineRule="auto"/>
+              <w:rPr>
+                <w:rFonts w:ascii="Arial" w:hAnsi="Arial" w:cs="Arial"/>
+              </w:rPr>
+            </w:pPr>
+            <w:r>
+              <w:rPr>
+                <w:rFonts w:ascii="Arial" w:hAnsi="Arial" w:cs="Arial"/>
+                <w:noProof/>
+              </w:rPr>
+              <w:drawing>
+                <wp:inline distT="0" distB="0" distL="0" distR="0" wp14:anchorId="4F1CAF0E" wp14:editId="21F69CCF">
+                  <wp:extent cx="6038850" cy="1285875"/>
+                  <wp:effectExtent l="0" t="0" r="0" b="9525"/>
+                  <wp:docPr id="1" name="Immagine 1"/>
+                  <wp:cNvGraphicFramePr>
+                    <a:graphicFrameLocks xmlns:a="http://schemas.openxmlformats.org/drawingml/2006/main" noChangeAspect="1"/>
+                  </wp:cNvGraphicFramePr>
+                  <a:graphic xmlns:a="http://schemas.openxmlformats.org/drawingml/2006/main">
+                    <a:graphicData uri="http://schemas.openxmlformats.org/drawingml/2006/picture">
+                      <pic:pic xmlns:pic="http://schemas.openxmlformats.org/drawingml/2006/picture">
+                        <pic:nvPicPr>
+                          <pic:cNvPr id="0" name="Picture 1"/>
+                          <pic:cNvPicPr>
+                            <a:picLocks noChangeAspect="1" noChangeArrowheads="1"/>
+                          </pic:cNvPicPr>
+                        </pic:nvPicPr>
+                        <pic:blipFill>
+                          <a:blip r:embed="rId8">
+                            <a:extLst>
+                              <a:ext uri="{28A0092B-C50C-407E-A947-70E740481C1C}">
+                                <a14:useLocalDpi xmlns:a14="http://schemas.microsoft.com/office/drawing/2010/main" val="0"/>
+                              </a:ext>
+                            </a:extLst>
+                          </a:blip>
+                          <a:srcRect/>
+                          <a:stretch>
+                            <a:fillRect/>
+                          </a:stretch>
+                        </pic:blipFill>
+                        <pic:spPr bwMode="auto">
+                          <a:xfrm>
+                            <a:off x="0" y="0"/>
+                            <a:ext cx="6038850" cy="1285875"/>
+                          </a:xfrm>
+                          <a:prstGeom prst="rect">
+                            <a:avLst/>
+                          </a:prstGeom>
+                          <a:noFill/>
+                          <a:ln>
+                            <a:noFill/>
+                          </a:ln>
+                        </pic:spPr>
+                      </pic:pic>
+                    </a:graphicData>
+                  </a:graphic>
+                </wp:inline>
+              </w:drawing>
+            </w:r>
+          </w:p>
+        </w:tc>
+      </w:tr>
+    </w:tbl>
+    <w:p>
+      <w:pPr>
+        <w:rPr>
+          <w:rFonts w:ascii="Arial" w:hAnsi="Arial" w:cs="Arial"/>
+        </w:rPr>
+      </w:pPr>
+    </w:p>
+    <w:tbl>
+      <w:tblPr>
+        <w:tblStyle w:val="Grigliatabella"/>
+        <w:tblW w:w="0" w:type="auto"/>
+        <w:tblLook w:val="04A0" w:firstRow="1" w:lastRow="0" w:firstColumn="1" w:lastColumn="0" w:noHBand="0" w:noVBand="1"/>
+      </w:tblPr>
+      <w:tblGrid>
+        <w:gridCol w:w="9628"/>
+      </w:tblGrid>
+      <w:tr>
+        <w:tc>
+          <w:tcPr>
+            <w:tcW w:w="9854" w:type="dxa"/>
+            <w:tcBorders>
+              <w:top w:val="single" w:sz="4" w:space="0" w:color="auto"/>
+              <w:left w:val="single" w:sz="4" w:space="0" w:color="auto"/>
+              <w:bottom w:val="single" w:sz="4" w:space="0" w:color="auto"/>
+              <w:right w:val="single" w:sz="4" w:space="0" w:color="auto"/>
+            </w:tcBorders>
+            <w:shd w:val="clear" w:color="auto" w:fill="D9D9D9" w:themeFill="background1" w:themeFillShade="D9"/>
+            <w:hideMark/>
+          </w:tcPr>
+          <w:p>
+            <w:pPr>
+              <w:spacing w:after="200" w:line="276" w:lineRule="auto"/>
+              <w:rPr>
+                <w:rFonts w:ascii="Arial" w:hAnsi="Arial" w:cs="Arial"/>
+              </w:rPr>
+            </w:pPr>
+            <w:r>
+              <w:rPr>
+                <w:rFonts w:ascii="Arial" w:hAnsi="Arial" w:cs="Arial"/>
+              </w:rPr>
+              <w:t>Punto della situazione rispetto alla pianificazione</w:t>
+            </w:r>
+          </w:p>
+        </w:tc>
+      </w:tr>
+      <w:tr>
+        <w:tc>
+          <w:tcPr>
+            <w:tcW w:w="9854" w:type="dxa"/>
+            <w:tcBorders>
+              <w:top w:val="single" w:sz="4" w:space="0" w:color="auto"/>
+              <w:left w:val="single" w:sz="4" w:space="0" w:color="auto"/>
+              <w:bottom w:val="single" w:sz="4" w:space="0" w:color="auto"/>
+              <w:right w:val="single" w:sz="4" w:space="0" w:color="auto"/>
+            </w:tcBorders>
+            <w:hideMark/>
+          </w:tcPr>
+          <w:p>
+            <w:pPr>
+              <w:spacing w:after="200" w:line="276" w:lineRule="auto"/>
+              <w:rPr>
+                <w:rFonts w:ascii="Arial" w:hAnsi="Arial" w:cs="Arial"/>
+              </w:rPr>
+            </w:pPr>
+            <w:r>
+              <w:rPr>
+                <w:rFonts w:ascii="Arial" w:hAnsi="Arial" w:cs="Arial"/>
+              </w:rPr>
+              <w:t>Indietro di 2 passaggi rispetto alla pianificazione</w:t>
+            </w:r>
+          </w:p>
+        </w:tc>
+      </w:tr>
+    </w:tbl>
+    <w:p>
+      <w:pPr>
+        <w:rPr>
+          <w:rFonts w:ascii="Arial" w:hAnsi="Arial" w:cs="Arial"/>
+        </w:rPr>
+      </w:pPr>
+    </w:p>
+    <w:tbl>
+      <w:tblPr>
+        <w:tblStyle w:val="Grigliatabella"/>
+        <w:tblW w:w="0" w:type="auto"/>
+        <w:tblLook w:val="04A0" w:firstRow="1" w:lastRow="0" w:firstColumn="1" w:lastColumn="0" w:noHBand="0" w:noVBand="1"/>
+      </w:tblPr>
+      <w:tblGrid>
+        <w:gridCol w:w="9628"/>
+      </w:tblGrid>
+      <w:tr>
+        <w:tc>
+          <w:tcPr>
+            <w:tcW w:w="9854" w:type="dxa"/>
+            <w:tcBorders>
+              <w:top w:val="single" w:sz="4" w:space="0" w:color="auto"/>
+              <w:left w:val="single" w:sz="4" w:space="0" w:color="auto"/>
+              <w:bottom w:val="single" w:sz="4" w:space="0" w:color="auto"/>
+              <w:right w:val="single" w:sz="4" w:space="0" w:color="auto"/>
+            </w:tcBorders>
+            <w:shd w:val="clear" w:color="auto" w:fill="D9D9D9" w:themeFill="background1" w:themeFillShade="D9"/>
+            <w:hideMark/>
+          </w:tcPr>
+          <w:p>
+            <w:pPr>
+              <w:spacing w:after="200" w:line="276" w:lineRule="auto"/>
+              <w:rPr>
+                <w:rFonts w:ascii="Arial" w:hAnsi="Arial" w:cs="Arial"/>
+              </w:rPr>
+            </w:pPr>
+            <w:r>
+              <w:rPr>
+                <w:rFonts w:ascii="Arial" w:hAnsi="Arial" w:cs="Arial"/>
+              </w:rPr>
+              <w:t>Programma di massima per la prossima giornata di lavoro</w:t>
+            </w:r>
+          </w:p>
+        </w:tc>
+      </w:tr>
+      <w:tr>
+        <w:tc>
+          <w:tcPr>
+            <w:tcW w:w="9854" w:type="dxa"/>
+            <w:tcBorders>
+              <w:top w:val="single" w:sz="4" w:space="0" w:color="auto"/>
+              <w:left w:val="single" w:sz="4" w:space="0" w:color="auto"/>
+              <w:bottom w:val="single" w:sz="4" w:space="0" w:color="auto"/>
+              <w:right w:val="single" w:sz="4" w:space="0" w:color="auto"/>
+            </w:tcBorders>
+            <w:hideMark/>
+          </w:tcPr>
+          <w:p>
+            <w:pPr>
+              <w:spacing w:after="200" w:line="276" w:lineRule="auto"/>
+              <w:rPr>
+                <w:rFonts w:ascii="Arial" w:hAnsi="Arial" w:cs="Arial"/>
+              </w:rPr>
+            </w:pPr>
+            <w:r>
+              <w:rPr>
+                <w:rFonts w:ascii="Arial" w:hAnsi="Arial" w:cs="Arial"/>
+              </w:rPr>
+              <w:t>Implementare la registrazione degli utenti e verifica dei campi</w:t>
+            </w:r>
+          </w:p>
+        </w:tc>
+      </w:tr>
+    </w:tbl>
+    <w:p>
+      <w:pPr>
+        <w:rPr>
+          <w:rFonts w:ascii="Arial" w:hAnsi="Arial" w:cs="Arial"/>
+        </w:rPr>
+      </w:pPr>
+    </w:p>
+    <w:p>
+      <w:pPr>
+        <w:rPr>
+          <w:rFonts w:ascii="Arial" w:hAnsi="Arial" w:cs="Arial"/>
+        </w:rPr>
+      </w:pPr>
+      <w:r>
+        <w:rPr>
+          <w:rFonts w:ascii="Arial" w:hAnsi="Arial" w:cs="Arial"/>
+        </w:rPr>
+        <w:br w:type="page"/>
+      </w:r>
+    </w:p>
+    <w:p>
+      <w:pPr>
+        <w:pStyle w:val="Titolo1"/>
+        <w:rPr>
+          <w:rFonts w:ascii="Arial" w:hAnsi="Arial" w:cs="Arial"/>
+          <w:sz w:val="44"/>
+          <w:szCs w:val="44"/>
+        </w:rPr>
+      </w:pPr>
+      <w:r>
+        <w:rPr>
+          <w:rFonts w:ascii="Arial" w:hAnsi="Arial" w:cs="Arial"/>
+          <w:sz w:val="44"/>
+          <w:szCs w:val="44"/>
+        </w:rPr>
+        <w:lastRenderedPageBreak/>
+        <w:t xml:space="preserve">Diario di lavoro </w:t>
+      </w:r>
+      <w:r>
+        <w:rPr>
+          <w:rFonts w:ascii="Arial" w:hAnsi="Arial" w:cs="Arial"/>
+          <w:sz w:val="44"/>
+          <w:szCs w:val="44"/>
+        </w:rPr>
+        <w:t>1</w:t>
+      </w:r>
+      <w:r>
+        <w:rPr>
+          <w:rFonts w:ascii="Arial" w:hAnsi="Arial" w:cs="Arial"/>
+          <w:sz w:val="44"/>
+          <w:szCs w:val="44"/>
+        </w:rPr>
+        <w:t>7</w:t>
+      </w:r>
+      <w:r>
+        <w:rPr>
+          <w:rFonts w:ascii="Arial" w:hAnsi="Arial" w:cs="Arial"/>
+          <w:sz w:val="44"/>
+          <w:szCs w:val="44"/>
+        </w:rPr>
+        <w:t>.</w:t>
+      </w:r>
+      <w:r>
+        <w:rPr>
+          <w:rFonts w:ascii="Arial" w:hAnsi="Arial" w:cs="Arial"/>
+          <w:sz w:val="44"/>
+          <w:szCs w:val="44"/>
+        </w:rPr>
+        <w:t>10</w:t>
       </w:r>
       <w:r>
         <w:rPr>
@@ -1772,7 +3239,13 @@
               <w:rPr>
                 <w:rFonts w:ascii="Arial" w:hAnsi="Arial" w:cs="Arial"/>
               </w:rPr>
-              <w:t>03</w:t>
+              <w:t>1</w:t>
+            </w:r>
+            <w:r>
+              <w:rPr>
+                <w:rFonts w:ascii="Arial" w:hAnsi="Arial" w:cs="Arial"/>
+              </w:rPr>
+              <w:t>7</w:t>
             </w:r>
             <w:r>
               <w:rPr>
@@ -1791,6 +3264,141 @@
                 <w:rFonts w:ascii="Arial" w:hAnsi="Arial" w:cs="Arial"/>
               </w:rPr>
               <w:t>.2025</w:t>
+            </w:r>
+          </w:p>
+        </w:tc>
+      </w:tr>
+    </w:tbl>
+    <w:p>
+      <w:pPr>
+        <w:rPr>
+          <w:rFonts w:ascii="Arial" w:hAnsi="Arial" w:cs="Arial"/>
+        </w:rPr>
+      </w:pPr>
+    </w:p>
+    <w:tbl>
+      <w:tblPr>
+        <w:tblStyle w:val="Grigliatabella"/>
+        <w:tblW w:w="0" w:type="auto"/>
+        <w:tblLook w:val="04A0" w:firstRow="1" w:lastRow="0" w:firstColumn="1" w:lastColumn="0" w:noHBand="0" w:noVBand="1"/>
+      </w:tblPr>
+      <w:tblGrid>
+        <w:gridCol w:w="9628"/>
+      </w:tblGrid>
+      <w:tr>
+        <w:tc>
+          <w:tcPr>
+            <w:tcW w:w="9628" w:type="dxa"/>
+            <w:tcBorders>
+              <w:top w:val="single" w:sz="4" w:space="0" w:color="auto"/>
+              <w:left w:val="single" w:sz="4" w:space="0" w:color="auto"/>
+              <w:bottom w:val="single" w:sz="4" w:space="0" w:color="auto"/>
+              <w:right w:val="single" w:sz="4" w:space="0" w:color="auto"/>
+            </w:tcBorders>
+            <w:shd w:val="clear" w:color="auto" w:fill="D9D9D9" w:themeFill="background1" w:themeFillShade="D9"/>
+            <w:hideMark/>
+          </w:tcPr>
+          <w:p>
+            <w:pPr>
+              <w:spacing w:after="200" w:line="276" w:lineRule="auto"/>
+              <w:rPr>
+                <w:rFonts w:ascii="Arial" w:hAnsi="Arial" w:cs="Arial"/>
+              </w:rPr>
+            </w:pPr>
+            <w:r>
+              <w:rPr>
+                <w:rFonts w:ascii="Arial" w:hAnsi="Arial" w:cs="Arial"/>
+              </w:rPr>
+              <w:t>Lavori svolti</w:t>
+            </w:r>
+          </w:p>
+        </w:tc>
+      </w:tr>
+      <w:tr>
+        <w:tc>
+          <w:tcPr>
+            <w:tcW w:w="9628" w:type="dxa"/>
+            <w:tcBorders>
+              <w:top w:val="single" w:sz="4" w:space="0" w:color="auto"/>
+              <w:left w:val="single" w:sz="4" w:space="0" w:color="auto"/>
+              <w:bottom w:val="single" w:sz="4" w:space="0" w:color="auto"/>
+              <w:right w:val="single" w:sz="4" w:space="0" w:color="auto"/>
+            </w:tcBorders>
+          </w:tcPr>
+          <w:p>
+            <w:pPr>
+              <w:rPr>
+                <w:rFonts w:ascii="Arial" w:hAnsi="Arial" w:cs="Arial"/>
+              </w:rPr>
+            </w:pPr>
+            <w:r>
+              <w:rPr>
+                <w:rFonts w:ascii="Arial" w:hAnsi="Arial" w:cs="Arial"/>
+              </w:rPr>
+              <w:t>12:30 – 1</w:t>
+            </w:r>
+            <w:r>
+              <w:rPr>
+                <w:rFonts w:ascii="Arial" w:hAnsi="Arial" w:cs="Arial"/>
+              </w:rPr>
+              <w:t>4:30</w:t>
+            </w:r>
+            <w:r>
+              <w:rPr>
+                <w:rFonts w:ascii="Arial" w:hAnsi="Arial" w:cs="Arial"/>
+              </w:rPr>
+              <w:t xml:space="preserve"> </w:t>
+            </w:r>
+            <w:r>
+              <w:rPr>
+                <w:rFonts w:ascii="Arial" w:hAnsi="Arial" w:cs="Arial"/>
+              </w:rPr>
+              <w:t>Ho implementato la verifica dei dati per il form di login e di registrazione.</w:t>
+            </w:r>
+          </w:p>
+          <w:p>
+            <w:pPr>
+              <w:rPr>
+                <w:rFonts w:ascii="Arial" w:hAnsi="Arial" w:cs="Arial"/>
+              </w:rPr>
+            </w:pPr>
+            <w:r>
+              <w:rPr>
+                <w:rFonts w:ascii="Arial" w:hAnsi="Arial" w:cs="Arial"/>
+              </w:rPr>
+              <w:t xml:space="preserve">14:30 – 15:10 </w:t>
+            </w:r>
+            <w:r>
+              <w:rPr>
+                <w:rFonts w:ascii="Arial" w:hAnsi="Arial" w:cs="Arial"/>
+              </w:rPr>
+              <w:t xml:space="preserve">Ho iniziato a registrare gli utenti </w:t>
+            </w:r>
+            <w:r>
+              <w:rPr>
+                <w:rFonts w:ascii="Arial" w:hAnsi="Arial" w:cs="Arial"/>
+              </w:rPr>
+              <w:t>tramite la pagina /register</w:t>
+            </w:r>
+          </w:p>
+          <w:p>
+            <w:pPr>
+              <w:rPr>
+                <w:rFonts w:ascii="Arial" w:hAnsi="Arial" w:cs="Arial"/>
+                <w:u w:val="single"/>
+              </w:rPr>
+            </w:pPr>
+            <w:r>
+              <w:rPr>
+                <w:rFonts w:ascii="Arial" w:hAnsi="Arial" w:cs="Arial"/>
+              </w:rPr>
+              <w:t xml:space="preserve">15:10 – 15:45 </w:t>
+            </w:r>
+            <w:r>
+              <w:rPr>
+                <w:rFonts w:ascii="Arial" w:hAnsi="Arial" w:cs="Arial"/>
+              </w:rPr>
+              <w:t>Ho iniziato a creare il necessario per creare i Token JWT.</w:t>
             </w:r>
           </w:p>
         </w:tc>
@@ -1836,7 +3444,7 @@
               <w:rPr>
                 <w:rFonts w:ascii="Arial" w:hAnsi="Arial" w:cs="Arial"/>
               </w:rPr>
-              <w:t>Lavori svolti</w:t>
+              <w:t>Problemi riscontrati e soluzioni adottate</w:t>
             </w:r>
           </w:p>
         </w:tc>
@@ -1864,24 +3472,12 @@
               <w:rPr>
                 <w:rFonts w:ascii="Arial" w:hAnsi="Arial" w:cs="Arial"/>
               </w:rPr>
-              <w:t>8:20 – 11:35  Ho completato il diagramma di flusso, continuato la documentazione e fatto lo schema ER del DB.</w:t>
+              <w:t xml:space="preserve">All’inizio ho riscontrato un problema su cui sono stato 10 minuti sulla verifica dei dati (per la registrazione). </w:t>
             </w:r>
           </w:p>
-        </w:tc>
-      </w:tr>
-      <w:tr>
-        <w:tc>
-          <w:tcPr>
-            <w:tcW w:w="9854" w:type="dxa"/>
-            <w:tcBorders>
-              <w:top w:val="single" w:sz="4" w:space="0" w:color="auto"/>
-              <w:left w:val="single" w:sz="4" w:space="0" w:color="auto"/>
-              <w:bottom w:val="single" w:sz="4" w:space="0" w:color="auto"/>
-              <w:right w:val="single" w:sz="4" w:space="0" w:color="auto"/>
-            </w:tcBorders>
-          </w:tcPr>
           <w:p>
             <w:pPr>
+              <w:spacing w:after="200" w:line="276" w:lineRule="auto"/>
               <w:rPr>
                 <w:rFonts w:ascii="Arial" w:hAnsi="Arial" w:cs="Arial"/>
               </w:rPr>
@@ -1889,8 +3485,70 @@
             <w:r>
               <w:rPr>
                 <w:rFonts w:ascii="Arial" w:hAnsi="Arial" w:cs="Arial"/>
-              </w:rPr>
-              <w:t>12:30 – 15:45 Creato lo schema logico e iniziato a fare ricerca su come creare la base del progetto.</w:t>
+                <w:noProof/>
+              </w:rPr>
+              <w:drawing>
+                <wp:inline distT="0" distB="0" distL="0" distR="0" wp14:anchorId="1790D44A" wp14:editId="751669DD">
+                  <wp:extent cx="5514975" cy="1362075"/>
+                  <wp:effectExtent l="0" t="0" r="9525" b="9525"/>
+                  <wp:docPr id="3" name="Immagine 3"/>
+                  <wp:cNvGraphicFramePr>
+                    <a:graphicFrameLocks xmlns:a="http://schemas.openxmlformats.org/drawingml/2006/main" noChangeAspect="1"/>
+                  </wp:cNvGraphicFramePr>
+                  <a:graphic xmlns:a="http://schemas.openxmlformats.org/drawingml/2006/main">
+                    <a:graphicData uri="http://schemas.openxmlformats.org/drawingml/2006/picture">
+                      <pic:pic xmlns:pic="http://schemas.openxmlformats.org/drawingml/2006/picture">
+                        <pic:nvPicPr>
+                          <pic:cNvPr id="0" name="Picture 1"/>
+                          <pic:cNvPicPr>
+                            <a:picLocks noChangeAspect="1" noChangeArrowheads="1"/>
+                          </pic:cNvPicPr>
+                        </pic:nvPicPr>
+                        <pic:blipFill>
+                          <a:blip r:embed="rId9">
+                            <a:extLst>
+                              <a:ext uri="{28A0092B-C50C-407E-A947-70E740481C1C}">
+                                <a14:useLocalDpi xmlns:a14="http://schemas.microsoft.com/office/drawing/2010/main" val="0"/>
+                              </a:ext>
+                            </a:extLst>
+                          </a:blip>
+                          <a:srcRect/>
+                          <a:stretch>
+                            <a:fillRect/>
+                          </a:stretch>
+                        </pic:blipFill>
+                        <pic:spPr bwMode="auto">
+                          <a:xfrm>
+                            <a:off x="0" y="0"/>
+                            <a:ext cx="5514975" cy="1362075"/>
+                          </a:xfrm>
+                          <a:prstGeom prst="rect">
+                            <a:avLst/>
+                          </a:prstGeom>
+                          <a:noFill/>
+                          <a:ln>
+                            <a:noFill/>
+                          </a:ln>
+                        </pic:spPr>
+                      </pic:pic>
+                    </a:graphicData>
+                  </a:graphic>
+                </wp:inline>
+              </w:drawing>
+            </w:r>
+          </w:p>
+          <w:p>
+            <w:pPr>
+              <w:spacing w:after="200" w:line="276" w:lineRule="auto"/>
+              <w:rPr>
+                <w:rFonts w:ascii="Arial" w:hAnsi="Arial" w:cs="Arial"/>
+              </w:rPr>
+            </w:pPr>
+            <w:r>
+              <w:rPr>
+                <w:rFonts w:ascii="Arial" w:hAnsi="Arial" w:cs="Arial"/>
+              </w:rPr>
+              <w:t>Alla fine ho scoperto che non avevo dichiarato bene la classe e che il metodo username non esisteva, quindi sono andato a trovare l’errore e ho sostituito la funziona con delle altre</w:t>
             </w:r>
           </w:p>
         </w:tc>
@@ -1936,7 +3594,7 @@
               <w:rPr>
                 <w:rFonts w:ascii="Arial" w:hAnsi="Arial" w:cs="Arial"/>
               </w:rPr>
-              <w:t>Problemi riscontrati e soluzioni adottate</w:t>
+              <w:t>Punto della situazione rispetto alla pianificazione</w:t>
             </w:r>
           </w:p>
         </w:tc>
@@ -1964,7 +3622,7 @@
               <w:rPr>
                 <w:rFonts w:ascii="Arial" w:hAnsi="Arial" w:cs="Arial"/>
               </w:rPr>
-              <w:t>Nessun problema riscontrato</w:t>
+              <w:t>Indietro di 3 passi rispetto alla progettazione (login utente, rifiuto/accetta conversazione, aggiunta utente)</w:t>
             </w:r>
           </w:p>
         </w:tc>
@@ -2010,7 +3668,7 @@
               <w:rPr>
                 <w:rFonts w:ascii="Arial" w:hAnsi="Arial" w:cs="Arial"/>
               </w:rPr>
-              <w:t>Punto della situazione rispetto alla pianificazione</w:t>
+              <w:t>Programma di massima per la prossima giornata di lavoro</w:t>
             </w:r>
           </w:p>
         </w:tc>
@@ -2038,7 +3696,7 @@
               <w:rPr>
                 <w:rFonts w:ascii="Arial" w:hAnsi="Arial" w:cs="Arial"/>
               </w:rPr>
-              <w:t>Leggermente indietro (2 ore) rispetto alla pianificazione</w:t>
+              <w:t>Implementare il login il prima possibile e andare avanti con il resto</w:t>
             </w:r>
           </w:p>
         </w:tc>
@@ -2051,83 +3709,9 @@
         </w:rPr>
       </w:pPr>
     </w:p>
-    <w:tbl>
-      <w:tblPr>
-        <w:tblStyle w:val="Grigliatabella"/>
-        <w:tblW w:w="0" w:type="auto"/>
-        <w:tblLook w:val="04A0" w:firstRow="1" w:lastRow="0" w:firstColumn="1" w:lastColumn="0" w:noHBand="0" w:noVBand="1"/>
-      </w:tblPr>
-      <w:tblGrid>
-        <w:gridCol w:w="9628"/>
-      </w:tblGrid>
-      <w:tr>
-        <w:tc>
-          <w:tcPr>
-            <w:tcW w:w="9854" w:type="dxa"/>
-            <w:tcBorders>
-              <w:top w:val="single" w:sz="4" w:space="0" w:color="auto"/>
-              <w:left w:val="single" w:sz="4" w:space="0" w:color="auto"/>
-              <w:bottom w:val="single" w:sz="4" w:space="0" w:color="auto"/>
-              <w:right w:val="single" w:sz="4" w:space="0" w:color="auto"/>
-            </w:tcBorders>
-            <w:shd w:val="clear" w:color="auto" w:fill="D9D9D9" w:themeFill="background1" w:themeFillShade="D9"/>
-            <w:hideMark/>
-          </w:tcPr>
-          <w:p>
-            <w:pPr>
-              <w:spacing w:after="200" w:line="276" w:lineRule="auto"/>
-              <w:rPr>
-                <w:rFonts w:ascii="Arial" w:hAnsi="Arial" w:cs="Arial"/>
-              </w:rPr>
-            </w:pPr>
-            <w:r>
-              <w:rPr>
-                <w:rFonts w:ascii="Arial" w:hAnsi="Arial" w:cs="Arial"/>
-              </w:rPr>
-              <w:t>Programma di massima per la prossima giornata di lavoro</w:t>
-            </w:r>
-          </w:p>
-        </w:tc>
-      </w:tr>
-      <w:tr>
-        <w:tc>
-          <w:tcPr>
-            <w:tcW w:w="9854" w:type="dxa"/>
-            <w:tcBorders>
-              <w:top w:val="single" w:sz="4" w:space="0" w:color="auto"/>
-              <w:left w:val="single" w:sz="4" w:space="0" w:color="auto"/>
-              <w:bottom w:val="single" w:sz="4" w:space="0" w:color="auto"/>
-              <w:right w:val="single" w:sz="4" w:space="0" w:color="auto"/>
-            </w:tcBorders>
-            <w:hideMark/>
-          </w:tcPr>
-          <w:p>
-            <w:pPr>
-              <w:spacing w:after="200" w:line="276" w:lineRule="auto"/>
-              <w:rPr>
-                <w:rFonts w:ascii="Arial" w:hAnsi="Arial" w:cs="Arial"/>
-              </w:rPr>
-            </w:pPr>
-            <w:r>
-              <w:rPr>
-                <w:rFonts w:ascii="Arial" w:hAnsi="Arial" w:cs="Arial"/>
-              </w:rPr>
-              <w:t>Continuare a fare ricerca e iniziare a sviluppare l’applicazione</w:t>
-            </w:r>
-          </w:p>
-        </w:tc>
-      </w:tr>
-    </w:tbl>
-    <w:p>
-      <w:pPr>
-        <w:rPr>
-          <w:rFonts w:ascii="Arial" w:hAnsi="Arial" w:cs="Arial"/>
-        </w:rPr>
-      </w:pPr>
-    </w:p>
     <w:sectPr>
-      <w:headerReference w:type="default" r:id="rId8"/>
-      <w:footerReference w:type="default" r:id="rId9"/>
+      <w:headerReference w:type="default" r:id="rId10"/>
+      <w:footerReference w:type="default" r:id="rId11"/>
       <w:pgSz w:w="11906" w:h="16838"/>
       <w:pgMar w:top="1135" w:right="1134" w:bottom="993" w:left="1134" w:header="708" w:footer="314" w:gutter="0"/>
       <w:cols w:space="708"/>
@@ -5701,8 +7285,10 @@
   <w:rsids>
     <w:rsidRoot w:val="003F5C32"/>
     <w:rsid w:val="000024DA"/>
+    <w:rsid w:val="00055586"/>
     <w:rsid w:val="00056466"/>
     <w:rsid w:val="000603D9"/>
+    <w:rsid w:val="00077F6D"/>
     <w:rsid w:val="00081066"/>
     <w:rsid w:val="0009103E"/>
     <w:rsid w:val="00092592"/>
@@ -5725,6 +7311,7 @@
     <w:rsid w:val="00283BFA"/>
     <w:rsid w:val="002A3EDE"/>
     <w:rsid w:val="002B0C9C"/>
+    <w:rsid w:val="002D3B88"/>
     <w:rsid w:val="002E249D"/>
     <w:rsid w:val="00304ECD"/>
     <w:rsid w:val="003158F0"/>
@@ -5784,6 +7371,7 @@
     <w:rsid w:val="00923218"/>
     <w:rsid w:val="00925A3A"/>
     <w:rsid w:val="0095694A"/>
+    <w:rsid w:val="009658AB"/>
     <w:rsid w:val="00997E7D"/>
     <w:rsid w:val="009D5B0A"/>
     <w:rsid w:val="00A139A6"/>

</xml_diff>